<commit_message>
Component + Readme update
</commit_message>
<xml_diff>
--- a/CFS Component - Database Management Service.docx
+++ b/CFS Component - Database Management Service.docx
@@ -13,7 +13,6 @@
           <w:rFonts w:ascii="Helvetica" w:eastAsia="Times New Roman" w:hAnsi="Helvetica" w:cs="Helvetica"/>
           <w:b/>
           <w:bCs/>
-          <w:color w:val="333333"/>
           <w:sz w:val="48"/>
           <w:szCs w:val="48"/>
           <w:lang w:val="en-029" w:eastAsia="en-029"/>
@@ -24,68 +23,18 @@
           <w:rFonts w:ascii="Helvetica" w:eastAsia="Times New Roman" w:hAnsi="Helvetica" w:cs="Helvetica"/>
           <w:b/>
           <w:bCs/>
-          <w:color w:val="333333"/>
           <w:sz w:val="48"/>
           <w:szCs w:val="48"/>
           <w:lang w:val="en-029" w:eastAsia="en-029"/>
         </w:rPr>
-        <w:t xml:space="preserve">Project </w:t>
-      </w:r>
+        <w:t xml:space="preserve">Project C.F.S Component – </w:t>
+      </w:r>
+      <w:proofErr w:type="spellStart"/>
       <w:r>
         <w:rPr>
           <w:rFonts w:ascii="Helvetica" w:eastAsia="Times New Roman" w:hAnsi="Helvetica" w:cs="Helvetica"/>
           <w:b/>
           <w:bCs/>
-          <w:color w:val="333333"/>
-          <w:sz w:val="48"/>
-          <w:szCs w:val="48"/>
-          <w:lang w:val="en-029" w:eastAsia="en-029"/>
-        </w:rPr>
-        <w:t>C.F.S</w:t>
-      </w:r>
-      <w:r>
-        <w:rPr>
-          <w:rFonts w:ascii="Helvetica" w:eastAsia="Times New Roman" w:hAnsi="Helvetica" w:cs="Helvetica"/>
-          <w:b/>
-          <w:bCs/>
-          <w:color w:val="333333"/>
-          <w:sz w:val="48"/>
-          <w:szCs w:val="48"/>
-          <w:lang w:val="en-029" w:eastAsia="en-029"/>
-        </w:rPr>
-        <w:t xml:space="preserve"> Component </w:t>
-      </w:r>
-      <w:r>
-        <w:rPr>
-          <w:rFonts w:ascii="Helvetica" w:eastAsia="Times New Roman" w:hAnsi="Helvetica" w:cs="Helvetica"/>
-          <w:b/>
-          <w:bCs/>
-          <w:color w:val="333333"/>
-          <w:sz w:val="48"/>
-          <w:szCs w:val="48"/>
-          <w:lang w:val="en-029" w:eastAsia="en-029"/>
-        </w:rPr>
-        <w:t>–</w:t>
-      </w:r>
-      <w:r>
-        <w:rPr>
-          <w:rFonts w:ascii="Helvetica" w:eastAsia="Times New Roman" w:hAnsi="Helvetica" w:cs="Helvetica"/>
-          <w:b/>
-          <w:bCs/>
-          <w:color w:val="333333"/>
-          <w:sz w:val="48"/>
-          <w:szCs w:val="48"/>
-          <w:lang w:val="en-029" w:eastAsia="en-029"/>
-        </w:rPr>
-        <w:t xml:space="preserve"> </w:t>
-      </w:r>
-      <w:proofErr w:type="spellStart"/>
-      <w:r>
-        <w:rPr>
-          <w:rFonts w:ascii="Helvetica" w:eastAsia="Times New Roman" w:hAnsi="Helvetica" w:cs="Helvetica"/>
-          <w:b/>
-          <w:bCs/>
-          <w:color w:val="333333"/>
           <w:sz w:val="48"/>
           <w:szCs w:val="48"/>
           <w:lang w:val="en-029" w:eastAsia="en-029"/>
@@ -801,7 +750,402 @@
           <w:sz w:val="24"/>
           <w:szCs w:val="24"/>
         </w:rPr>
-        <w:t>Output</w:t>
+        <w:t xml:space="preserve">Using java to access the web service   </w:t>
+      </w:r>
+    </w:p>
+    <w:p>
+      <w:pPr>
+        <w:pStyle w:val="ListParagraph"/>
+        <w:ind w:left="360"/>
+        <w:rPr>
+          <w:rFonts w:ascii="Times New Roman" w:hAnsi="Times New Roman" w:cs="Times New Roman"/>
+          <w:sz w:val="24"/>
+          <w:szCs w:val="24"/>
+        </w:rPr>
+      </w:pPr>
+      <w:r>
+        <w:rPr>
+          <w:rFonts w:ascii="Times New Roman" w:hAnsi="Times New Roman" w:cs="Times New Roman"/>
+          <w:sz w:val="24"/>
+          <w:szCs w:val="24"/>
+        </w:rPr>
+        <w:t xml:space="preserve">Service </w:t>
+      </w:r>
+      <w:proofErr w:type="spellStart"/>
+      <w:r>
+        <w:rPr>
+          <w:rFonts w:ascii="Times New Roman" w:hAnsi="Times New Roman" w:cs="Times New Roman"/>
+          <w:sz w:val="24"/>
+          <w:szCs w:val="24"/>
+        </w:rPr>
+        <w:t>serv</w:t>
+      </w:r>
+      <w:proofErr w:type="spellEnd"/>
+      <w:r>
+        <w:rPr>
+          <w:rFonts w:ascii="Times New Roman" w:hAnsi="Times New Roman" w:cs="Times New Roman"/>
+          <w:sz w:val="24"/>
+          <w:szCs w:val="24"/>
+        </w:rPr>
+        <w:t xml:space="preserve"> = </w:t>
+      </w:r>
+      <w:proofErr w:type="spellStart"/>
+      <w:proofErr w:type="gramStart"/>
+      <w:r>
+        <w:rPr>
+          <w:rFonts w:ascii="Times New Roman" w:hAnsi="Times New Roman" w:cs="Times New Roman"/>
+          <w:sz w:val="24"/>
+          <w:szCs w:val="24"/>
+        </w:rPr>
+        <w:t>Service.create</w:t>
+      </w:r>
+      <w:proofErr w:type="spellEnd"/>
+      <w:r>
+        <w:rPr>
+          <w:rFonts w:ascii="Times New Roman" w:hAnsi="Times New Roman" w:cs="Times New Roman"/>
+          <w:sz w:val="24"/>
+          <w:szCs w:val="24"/>
+        </w:rPr>
+        <w:t>(</w:t>
+      </w:r>
+      <w:proofErr w:type="gramEnd"/>
+      <w:r>
+        <w:rPr>
+          <w:rFonts w:ascii="Times New Roman" w:hAnsi="Times New Roman" w:cs="Times New Roman"/>
+          <w:sz w:val="24"/>
+          <w:szCs w:val="24"/>
+        </w:rPr>
+        <w:t>new URL(</w:t>
+      </w:r>
+    </w:p>
+    <w:p>
+      <w:pPr>
+        <w:pStyle w:val="ListParagraph"/>
+        <w:ind w:left="360"/>
+        <w:rPr>
+          <w:rFonts w:ascii="Times New Roman" w:hAnsi="Times New Roman" w:cs="Times New Roman"/>
+          <w:sz w:val="24"/>
+          <w:szCs w:val="24"/>
+        </w:rPr>
+      </w:pPr>
+      <w:r>
+        <w:rPr>
+          <w:rFonts w:ascii="Times New Roman" w:hAnsi="Times New Roman" w:cs="Times New Roman"/>
+          <w:sz w:val="24"/>
+          <w:szCs w:val="24"/>
+        </w:rPr>
+        <w:t xml:space="preserve">                     "http://url/</w:t>
+      </w:r>
+      <w:r>
+        <w:rPr>
+          <w:rFonts w:ascii="Times New Roman" w:hAnsi="Times New Roman" w:cs="Times New Roman"/>
+          <w:color w:val="2B91AF"/>
+          <w:sz w:val="24"/>
+          <w:szCs w:val="24"/>
+          <w:highlight w:val="white"/>
+        </w:rPr>
+        <w:t>ws_CRUD</w:t>
+      </w:r>
+      <w:r>
+        <w:rPr>
+          <w:rFonts w:ascii="Times New Roman" w:hAnsi="Times New Roman" w:cs="Times New Roman"/>
+          <w:sz w:val="24"/>
+          <w:szCs w:val="24"/>
+        </w:rPr>
+        <w:t xml:space="preserve">?wsdl"),       </w:t>
+      </w:r>
+    </w:p>
+    <w:p>
+      <w:pPr>
+        <w:pStyle w:val="ListParagraph"/>
+        <w:ind w:left="1080" w:firstLine="360"/>
+        <w:rPr>
+          <w:rFonts w:ascii="Times New Roman" w:hAnsi="Times New Roman" w:cs="Times New Roman"/>
+          <w:sz w:val="24"/>
+          <w:szCs w:val="24"/>
+        </w:rPr>
+      </w:pPr>
+      <w:r>
+        <w:rPr>
+          <w:rFonts w:ascii="Times New Roman" w:hAnsi="Times New Roman" w:cs="Times New Roman"/>
+          <w:sz w:val="24"/>
+          <w:szCs w:val="24"/>
+        </w:rPr>
+        <w:t xml:space="preserve"> </w:t>
+      </w:r>
+      <w:proofErr w:type="gramStart"/>
+      <w:r>
+        <w:rPr>
+          <w:rFonts w:ascii="Times New Roman" w:hAnsi="Times New Roman" w:cs="Times New Roman"/>
+          <w:sz w:val="24"/>
+          <w:szCs w:val="24"/>
+        </w:rPr>
+        <w:t>new</w:t>
+      </w:r>
+      <w:proofErr w:type="gramEnd"/>
+      <w:r>
+        <w:rPr>
+          <w:rFonts w:ascii="Times New Roman" w:hAnsi="Times New Roman" w:cs="Times New Roman"/>
+          <w:sz w:val="24"/>
+          <w:szCs w:val="24"/>
+        </w:rPr>
+        <w:t xml:space="preserve"> </w:t>
+      </w:r>
+      <w:proofErr w:type="spellStart"/>
+      <w:r>
+        <w:rPr>
+          <w:rFonts w:ascii="Times New Roman" w:hAnsi="Times New Roman" w:cs="Times New Roman"/>
+          <w:sz w:val="24"/>
+          <w:szCs w:val="24"/>
+        </w:rPr>
+        <w:t>QName</w:t>
+      </w:r>
+      <w:proofErr w:type="spellEnd"/>
+      <w:r>
+        <w:rPr>
+          <w:rFonts w:ascii="Times New Roman" w:hAnsi="Times New Roman" w:cs="Times New Roman"/>
+          <w:sz w:val="24"/>
+          <w:szCs w:val="24"/>
+        </w:rPr>
+        <w:t>("</w:t>
+      </w:r>
+      <w:r>
+        <w:rPr>
+          <w:rFonts w:ascii="Times New Roman" w:hAnsi="Times New Roman" w:cs="Times New Roman"/>
+          <w:color w:val="A31515"/>
+          <w:sz w:val="24"/>
+          <w:szCs w:val="24"/>
+          <w:highlight w:val="white"/>
+        </w:rPr>
+        <w:t>http://tempuri.org</w:t>
+      </w:r>
+      <w:r>
+        <w:rPr>
+          <w:rFonts w:ascii="Times New Roman" w:hAnsi="Times New Roman" w:cs="Times New Roman"/>
+          <w:sz w:val="24"/>
+          <w:szCs w:val="24"/>
+        </w:rPr>
+        <w:t>/", "</w:t>
+      </w:r>
+      <w:proofErr w:type="spellStart"/>
+      <w:r>
+        <w:rPr>
+          <w:rFonts w:ascii="Times New Roman" w:hAnsi="Times New Roman" w:cs="Times New Roman"/>
+          <w:color w:val="2B91AF"/>
+          <w:sz w:val="24"/>
+          <w:szCs w:val="24"/>
+          <w:highlight w:val="white"/>
+        </w:rPr>
+        <w:t>ws_CRUD</w:t>
+      </w:r>
+      <w:proofErr w:type="spellEnd"/>
+      <w:r>
+        <w:rPr>
+          <w:rFonts w:ascii="Times New Roman" w:hAnsi="Times New Roman" w:cs="Times New Roman"/>
+          <w:sz w:val="24"/>
+          <w:szCs w:val="24"/>
+        </w:rPr>
+        <w:t>"));</w:t>
+      </w:r>
+    </w:p>
+    <w:p>
+      <w:pPr>
+        <w:pStyle w:val="ListParagraph"/>
+        <w:ind w:left="1080" w:firstLine="360"/>
+        <w:rPr>
+          <w:rFonts w:ascii="Times New Roman" w:hAnsi="Times New Roman" w:cs="Times New Roman"/>
+          <w:sz w:val="24"/>
+          <w:szCs w:val="24"/>
+        </w:rPr>
+      </w:pPr>
+    </w:p>
+    <w:p>
+      <w:pPr>
+        <w:pStyle w:val="ListParagraph"/>
+        <w:ind w:left="360"/>
+        <w:rPr>
+          <w:rFonts w:ascii="Times New Roman" w:hAnsi="Times New Roman" w:cs="Times New Roman"/>
+          <w:sz w:val="24"/>
+          <w:szCs w:val="24"/>
+        </w:rPr>
+      </w:pPr>
+      <w:r>
+        <w:rPr>
+          <w:rFonts w:ascii="Times New Roman" w:hAnsi="Times New Roman" w:cs="Times New Roman"/>
+          <w:sz w:val="24"/>
+          <w:szCs w:val="24"/>
+        </w:rPr>
+        <w:t xml:space="preserve">        </w:t>
+      </w:r>
+      <w:proofErr w:type="spellStart"/>
+      <w:proofErr w:type="gramStart"/>
+      <w:r>
+        <w:rPr>
+          <w:rFonts w:ascii="Times New Roman" w:hAnsi="Times New Roman" w:cs="Times New Roman"/>
+          <w:color w:val="2B91AF"/>
+          <w:sz w:val="24"/>
+          <w:szCs w:val="24"/>
+          <w:highlight w:val="white"/>
+        </w:rPr>
+        <w:t>ws_CRUD</w:t>
+      </w:r>
+      <w:proofErr w:type="spellEnd"/>
+      <w:proofErr w:type="gramEnd"/>
+      <w:r>
+        <w:rPr>
+          <w:rFonts w:ascii="Times New Roman" w:hAnsi="Times New Roman" w:cs="Times New Roman"/>
+          <w:color w:val="2B91AF"/>
+          <w:sz w:val="24"/>
+          <w:szCs w:val="24"/>
+        </w:rPr>
+        <w:t xml:space="preserve"> </w:t>
+      </w:r>
+      <w:r>
+        <w:rPr>
+          <w:rFonts w:ascii="Times New Roman" w:hAnsi="Times New Roman" w:cs="Times New Roman"/>
+          <w:sz w:val="24"/>
+          <w:szCs w:val="24"/>
+        </w:rPr>
+        <w:t xml:space="preserve">p = </w:t>
+      </w:r>
+      <w:proofErr w:type="spellStart"/>
+      <w:r>
+        <w:rPr>
+          <w:rFonts w:ascii="Times New Roman" w:hAnsi="Times New Roman" w:cs="Times New Roman"/>
+          <w:sz w:val="24"/>
+          <w:szCs w:val="24"/>
+        </w:rPr>
+        <w:t>serv.getPort</w:t>
+      </w:r>
+      <w:proofErr w:type="spellEnd"/>
+      <w:r>
+        <w:rPr>
+          <w:rFonts w:ascii="Times New Roman" w:hAnsi="Times New Roman" w:cs="Times New Roman"/>
+          <w:sz w:val="24"/>
+          <w:szCs w:val="24"/>
+        </w:rPr>
+        <w:t>(</w:t>
+      </w:r>
+      <w:proofErr w:type="spellStart"/>
+      <w:r>
+        <w:rPr>
+          <w:rFonts w:ascii="Times New Roman" w:hAnsi="Times New Roman" w:cs="Times New Roman"/>
+          <w:color w:val="2B91AF"/>
+          <w:sz w:val="24"/>
+          <w:szCs w:val="24"/>
+          <w:highlight w:val="white"/>
+        </w:rPr>
+        <w:t>ws_CRUD</w:t>
+      </w:r>
+      <w:r>
+        <w:rPr>
+          <w:rFonts w:ascii="Times New Roman" w:hAnsi="Times New Roman" w:cs="Times New Roman"/>
+          <w:sz w:val="24"/>
+          <w:szCs w:val="24"/>
+        </w:rPr>
+        <w:t>.class</w:t>
+      </w:r>
+      <w:proofErr w:type="spellEnd"/>
+      <w:r>
+        <w:rPr>
+          <w:rFonts w:ascii="Times New Roman" w:hAnsi="Times New Roman" w:cs="Times New Roman"/>
+          <w:sz w:val="24"/>
+          <w:szCs w:val="24"/>
+        </w:rPr>
+        <w:t xml:space="preserve">);  </w:t>
+      </w:r>
+    </w:p>
+    <w:p>
+      <w:pPr>
+        <w:pStyle w:val="ListParagraph"/>
+        <w:ind w:left="360"/>
+        <w:rPr>
+          <w:rFonts w:ascii="Times New Roman" w:hAnsi="Times New Roman" w:cs="Times New Roman"/>
+          <w:color w:val="000000"/>
+          <w:sz w:val="24"/>
+          <w:szCs w:val="24"/>
+        </w:rPr>
+      </w:pPr>
+      <w:r>
+        <w:rPr>
+          <w:rFonts w:ascii="Times New Roman" w:hAnsi="Times New Roman" w:cs="Times New Roman"/>
+          <w:color w:val="2B91AF"/>
+          <w:sz w:val="24"/>
+          <w:szCs w:val="24"/>
+        </w:rPr>
+        <w:t xml:space="preserve">    </w:t>
+      </w:r>
+      <w:proofErr w:type="spellStart"/>
+      <w:proofErr w:type="gramStart"/>
+      <w:r>
+        <w:rPr>
+          <w:rFonts w:ascii="Times New Roman" w:hAnsi="Times New Roman" w:cs="Times New Roman"/>
+          <w:color w:val="2B91AF"/>
+          <w:sz w:val="24"/>
+          <w:szCs w:val="24"/>
+        </w:rPr>
+        <w:t>p.</w:t>
+      </w:r>
+      <w:r>
+        <w:rPr>
+          <w:rFonts w:ascii="Times New Roman" w:hAnsi="Times New Roman" w:cs="Times New Roman"/>
+          <w:color w:val="000000"/>
+          <w:sz w:val="24"/>
+          <w:szCs w:val="24"/>
+          <w:highlight w:val="white"/>
+        </w:rPr>
+        <w:t>GetResultFromSource</w:t>
+      </w:r>
+      <w:proofErr w:type="spellEnd"/>
+      <w:r>
+        <w:rPr>
+          <w:rFonts w:ascii="Times New Roman" w:hAnsi="Times New Roman" w:cs="Times New Roman"/>
+          <w:color w:val="000000"/>
+          <w:sz w:val="24"/>
+          <w:szCs w:val="24"/>
+        </w:rPr>
+        <w:t>(</w:t>
+      </w:r>
+      <w:proofErr w:type="gramEnd"/>
+      <w:r>
+        <w:rPr>
+          <w:rFonts w:ascii="Times New Roman" w:hAnsi="Times New Roman" w:cs="Times New Roman"/>
+          <w:color w:val="000000"/>
+          <w:sz w:val="24"/>
+          <w:szCs w:val="24"/>
+        </w:rPr>
+        <w:t>your server name, your database name, your user name, password, database type, query);</w:t>
+      </w:r>
+    </w:p>
+    <w:p>
+      <w:pPr>
+        <w:pStyle w:val="ListParagraph"/>
+        <w:ind w:left="360"/>
+        <w:rPr>
+          <w:rFonts w:ascii="Times New Roman" w:hAnsi="Times New Roman" w:cs="Times New Roman"/>
+          <w:sz w:val="24"/>
+          <w:szCs w:val="24"/>
+        </w:rPr>
+      </w:pPr>
+    </w:p>
+    <w:p>
+      <w:pPr>
+        <w:rPr>
+          <w:rFonts w:ascii="Times New Roman" w:hAnsi="Times New Roman" w:cs="Times New Roman"/>
+          <w:b/>
+          <w:sz w:val="24"/>
+          <w:szCs w:val="24"/>
+        </w:rPr>
+      </w:pPr>
+      <w:r>
+        <w:rPr>
+          <w:rFonts w:ascii="Times New Roman" w:hAnsi="Times New Roman" w:cs="Times New Roman"/>
+          <w:b/>
+          <w:sz w:val="24"/>
+          <w:szCs w:val="24"/>
+        </w:rPr>
+        <w:lastRenderedPageBreak/>
+        <w:t xml:space="preserve">Using .net to access the web service </w:t>
       </w:r>
     </w:p>
     <w:p>
@@ -813,6 +1157,302 @@
         </w:numPr>
         <w:rPr>
           <w:rFonts w:ascii="Times New Roman" w:hAnsi="Times New Roman" w:cs="Times New Roman"/>
+          <w:sz w:val="24"/>
+          <w:szCs w:val="24"/>
+        </w:rPr>
+      </w:pPr>
+      <w:r>
+        <w:rPr>
+          <w:rFonts w:ascii="Times New Roman" w:hAnsi="Times New Roman" w:cs="Times New Roman"/>
+          <w:sz w:val="24"/>
+          <w:szCs w:val="24"/>
+        </w:rPr>
+        <w:t>You must first add the web reference (</w:t>
+      </w:r>
+      <w:proofErr w:type="spellStart"/>
+      <w:r>
+        <w:rPr>
+          <w:rFonts w:ascii="Times New Roman" w:hAnsi="Times New Roman" w:cs="Times New Roman"/>
+          <w:sz w:val="24"/>
+          <w:szCs w:val="24"/>
+        </w:rPr>
+        <w:t>url</w:t>
+      </w:r>
+      <w:proofErr w:type="spellEnd"/>
+      <w:r>
+        <w:rPr>
+          <w:rFonts w:ascii="Times New Roman" w:hAnsi="Times New Roman" w:cs="Times New Roman"/>
+          <w:sz w:val="24"/>
+          <w:szCs w:val="24"/>
+        </w:rPr>
+        <w:t xml:space="preserve"> to the web service) to your application </w:t>
+      </w:r>
+    </w:p>
+    <w:p>
+      <w:pPr>
+        <w:pStyle w:val="ListParagraph"/>
+        <w:numPr>
+          <w:ilvl w:val="0"/>
+          <w:numId w:val="1"/>
+        </w:numPr>
+        <w:rPr>
+          <w:rFonts w:ascii="Times New Roman" w:hAnsi="Times New Roman" w:cs="Times New Roman"/>
+          <w:sz w:val="24"/>
+          <w:szCs w:val="24"/>
+        </w:rPr>
+      </w:pPr>
+      <w:r>
+        <w:rPr>
+          <w:rFonts w:ascii="Times New Roman" w:hAnsi="Times New Roman" w:cs="Times New Roman"/>
+          <w:sz w:val="24"/>
+          <w:szCs w:val="24"/>
+        </w:rPr>
+        <w:t>You can access the web service by making the following call:</w:t>
+      </w:r>
+    </w:p>
+    <w:p>
+      <w:pPr>
+        <w:pStyle w:val="ListParagraph"/>
+        <w:rPr>
+          <w:rStyle w:val="HTMLCode"/>
+          <w:rFonts w:ascii="Times New Roman" w:eastAsiaTheme="minorHAnsi" w:hAnsi="Times New Roman" w:cs="Times New Roman"/>
+          <w:color w:val="000000"/>
+          <w:sz w:val="24"/>
+          <w:szCs w:val="24"/>
+          <w:shd w:val="clear" w:color="auto" w:fill="FFFFFF"/>
+        </w:rPr>
+      </w:pPr>
+      <w:proofErr w:type="spellStart"/>
+      <w:r>
+        <w:rPr>
+          <w:rStyle w:val="HTMLCode"/>
+          <w:rFonts w:ascii="Times New Roman" w:eastAsiaTheme="minorHAnsi" w:hAnsi="Times New Roman" w:cs="Times New Roman"/>
+          <w:color w:val="000000"/>
+          <w:sz w:val="24"/>
+          <w:szCs w:val="24"/>
+          <w:shd w:val="clear" w:color="auto" w:fill="FFFFFF"/>
+        </w:rPr>
+        <w:t>ServicesAPI.DB_CRUD.</w:t>
+      </w:r>
+      <w:r>
+        <w:rPr>
+          <w:rFonts w:ascii="Times New Roman" w:hAnsi="Times New Roman" w:cs="Times New Roman"/>
+          <w:color w:val="2B91AF"/>
+          <w:sz w:val="24"/>
+          <w:szCs w:val="24"/>
+          <w:highlight w:val="white"/>
+        </w:rPr>
+        <w:t>ws_CRUD</w:t>
+      </w:r>
+      <w:proofErr w:type="spellEnd"/>
+      <w:r>
+        <w:rPr>
+          <w:rStyle w:val="HTMLCode"/>
+          <w:rFonts w:ascii="Times New Roman" w:eastAsiaTheme="minorHAnsi" w:hAnsi="Times New Roman" w:cs="Times New Roman"/>
+          <w:color w:val="000000"/>
+          <w:sz w:val="24"/>
+          <w:szCs w:val="24"/>
+          <w:shd w:val="clear" w:color="auto" w:fill="FFFFFF"/>
+        </w:rPr>
+        <w:t xml:space="preserve"> sample =</w:t>
+      </w:r>
+      <w:r>
+        <w:rPr>
+          <w:rStyle w:val="apple-converted-space"/>
+          <w:rFonts w:ascii="Times New Roman" w:hAnsi="Times New Roman" w:cs="Times New Roman"/>
+          <w:color w:val="000000"/>
+          <w:sz w:val="24"/>
+          <w:szCs w:val="24"/>
+          <w:shd w:val="clear" w:color="auto" w:fill="FFFFFF"/>
+        </w:rPr>
+        <w:t> </w:t>
+      </w:r>
+      <w:proofErr w:type="spellStart"/>
+      <w:r>
+        <w:rPr>
+          <w:rStyle w:val="HTMLCode"/>
+          <w:rFonts w:ascii="Times New Roman" w:eastAsiaTheme="minorHAnsi" w:hAnsi="Times New Roman" w:cs="Times New Roman"/>
+          <w:color w:val="000000"/>
+          <w:sz w:val="24"/>
+          <w:szCs w:val="24"/>
+          <w:shd w:val="clear" w:color="auto" w:fill="FFFFFF"/>
+        </w:rPr>
+        <w:t>ServicesAPI.DB_CRUD.</w:t>
+      </w:r>
+      <w:r>
+        <w:rPr>
+          <w:rFonts w:ascii="Times New Roman" w:hAnsi="Times New Roman" w:cs="Times New Roman"/>
+          <w:color w:val="2B91AF"/>
+          <w:sz w:val="24"/>
+          <w:szCs w:val="24"/>
+          <w:highlight w:val="white"/>
+        </w:rPr>
+        <w:t>ws_</w:t>
+      </w:r>
+      <w:proofErr w:type="gramStart"/>
+      <w:r>
+        <w:rPr>
+          <w:rFonts w:ascii="Times New Roman" w:hAnsi="Times New Roman" w:cs="Times New Roman"/>
+          <w:color w:val="2B91AF"/>
+          <w:sz w:val="24"/>
+          <w:szCs w:val="24"/>
+          <w:highlight w:val="white"/>
+        </w:rPr>
+        <w:t>CRUD</w:t>
+      </w:r>
+      <w:proofErr w:type="spellEnd"/>
+      <w:r>
+        <w:rPr>
+          <w:rStyle w:val="HTMLCode"/>
+          <w:rFonts w:ascii="Times New Roman" w:eastAsiaTheme="minorHAnsi" w:hAnsi="Times New Roman" w:cs="Times New Roman"/>
+          <w:color w:val="000000"/>
+          <w:sz w:val="24"/>
+          <w:szCs w:val="24"/>
+          <w:shd w:val="clear" w:color="auto" w:fill="FFFFFF"/>
+        </w:rPr>
+        <w:t>(</w:t>
+      </w:r>
+      <w:proofErr w:type="gramEnd"/>
+      <w:r>
+        <w:rPr>
+          <w:rStyle w:val="HTMLCode"/>
+          <w:rFonts w:ascii="Times New Roman" w:eastAsiaTheme="minorHAnsi" w:hAnsi="Times New Roman" w:cs="Times New Roman"/>
+          <w:color w:val="000000"/>
+          <w:sz w:val="24"/>
+          <w:szCs w:val="24"/>
+          <w:shd w:val="clear" w:color="auto" w:fill="FFFFFF"/>
+        </w:rPr>
+        <w:t>);</w:t>
+      </w:r>
+    </w:p>
+    <w:p>
+      <w:pPr>
+        <w:pStyle w:val="ListParagraph"/>
+        <w:rPr>
+          <w:rFonts w:ascii="Times New Roman" w:hAnsi="Times New Roman" w:cs="Times New Roman"/>
+          <w:sz w:val="24"/>
+          <w:szCs w:val="24"/>
+        </w:rPr>
+      </w:pPr>
+      <w:proofErr w:type="spellStart"/>
+      <w:proofErr w:type="gramStart"/>
+      <w:r>
+        <w:rPr>
+          <w:rFonts w:ascii="Times New Roman" w:hAnsi="Times New Roman" w:cs="Times New Roman"/>
+          <w:sz w:val="24"/>
+          <w:szCs w:val="24"/>
+        </w:rPr>
+        <w:t>sample.</w:t>
+      </w:r>
+      <w:r>
+        <w:rPr>
+          <w:rFonts w:ascii="Times New Roman" w:hAnsi="Times New Roman" w:cs="Times New Roman"/>
+          <w:color w:val="000000"/>
+          <w:sz w:val="24"/>
+          <w:szCs w:val="24"/>
+          <w:highlight w:val="white"/>
+        </w:rPr>
+        <w:t>GetResultFromSource</w:t>
+      </w:r>
+      <w:proofErr w:type="spellEnd"/>
+      <w:r>
+        <w:rPr>
+          <w:rFonts w:ascii="Times New Roman" w:hAnsi="Times New Roman" w:cs="Times New Roman"/>
+          <w:color w:val="000000"/>
+          <w:sz w:val="24"/>
+          <w:szCs w:val="24"/>
+        </w:rPr>
+        <w:t>(</w:t>
+      </w:r>
+      <w:proofErr w:type="gramEnd"/>
+      <w:r>
+        <w:rPr>
+          <w:rFonts w:ascii="Times New Roman" w:hAnsi="Times New Roman" w:cs="Times New Roman"/>
+          <w:color w:val="000000"/>
+          <w:sz w:val="24"/>
+          <w:szCs w:val="24"/>
+        </w:rPr>
+        <w:t>your server name, your database name, your user name, password, database type(</w:t>
+      </w:r>
+      <w:proofErr w:type="spellStart"/>
+      <w:r>
+        <w:rPr>
+          <w:rFonts w:ascii="Times New Roman" w:hAnsi="Times New Roman" w:cs="Times New Roman"/>
+          <w:color w:val="000000"/>
+          <w:sz w:val="24"/>
+          <w:szCs w:val="24"/>
+        </w:rPr>
+        <w:t>e.g</w:t>
+      </w:r>
+      <w:proofErr w:type="spellEnd"/>
+      <w:r>
+        <w:rPr>
+          <w:rFonts w:ascii="Times New Roman" w:hAnsi="Times New Roman" w:cs="Times New Roman"/>
+          <w:color w:val="000000"/>
+          <w:sz w:val="24"/>
+          <w:szCs w:val="24"/>
+        </w:rPr>
+        <w:t xml:space="preserve"> </w:t>
+      </w:r>
+      <w:proofErr w:type="spellStart"/>
+      <w:r>
+        <w:rPr>
+          <w:rFonts w:ascii="Times New Roman" w:hAnsi="Times New Roman" w:cs="Times New Roman"/>
+          <w:color w:val="000000"/>
+          <w:sz w:val="24"/>
+          <w:szCs w:val="24"/>
+        </w:rPr>
+        <w:t>mysql</w:t>
+      </w:r>
+      <w:proofErr w:type="spellEnd"/>
+      <w:r>
+        <w:rPr>
+          <w:rFonts w:ascii="Times New Roman" w:hAnsi="Times New Roman" w:cs="Times New Roman"/>
+          <w:color w:val="000000"/>
+          <w:sz w:val="24"/>
+          <w:szCs w:val="24"/>
+        </w:rPr>
+        <w:t>), query);</w:t>
+      </w:r>
+    </w:p>
+    <w:p>
+      <w:pPr>
+        <w:rPr>
+          <w:rFonts w:ascii="Times New Roman" w:hAnsi="Times New Roman" w:cs="Times New Roman"/>
+          <w:b/>
+          <w:sz w:val="24"/>
+          <w:szCs w:val="24"/>
+        </w:rPr>
+      </w:pPr>
+    </w:p>
+    <w:p>
+      <w:pPr>
+        <w:rPr>
+          <w:rFonts w:ascii="Times New Roman" w:hAnsi="Times New Roman" w:cs="Times New Roman"/>
+          <w:b/>
+          <w:sz w:val="24"/>
+          <w:szCs w:val="24"/>
+        </w:rPr>
+      </w:pPr>
+      <w:r>
+        <w:rPr>
+          <w:rFonts w:ascii="Times New Roman" w:hAnsi="Times New Roman" w:cs="Times New Roman"/>
+          <w:b/>
+          <w:sz w:val="24"/>
+          <w:szCs w:val="24"/>
+        </w:rPr>
+        <w:t>Output</w:t>
+      </w:r>
+    </w:p>
+    <w:p>
+      <w:pPr>
+        <w:pStyle w:val="ListParagraph"/>
+        <w:numPr>
+          <w:ilvl w:val="0"/>
+          <w:numId w:val="1"/>
+        </w:numPr>
+        <w:rPr>
+          <w:rFonts w:ascii="Times New Roman" w:hAnsi="Times New Roman" w:cs="Times New Roman"/>
           <w:b/>
           <w:sz w:val="24"/>
           <w:szCs w:val="24"/>
@@ -1083,7 +1723,6 @@
           <w:sz w:val="24"/>
           <w:szCs w:val="24"/>
         </w:rPr>
-        <w:lastRenderedPageBreak/>
         <w:t>message:</w:t>
       </w:r>
       <w:r>
@@ -1651,6 +2290,24 @@
       <w:szCs w:val="24"/>
       <w:lang w:val="en-029" w:eastAsia="en-029"/>
     </w:rPr>
+  </w:style>
+  <w:style w:type="character" w:styleId="HTMLCode">
+    <w:name w:val="HTML Code"/>
+    <w:basedOn w:val="DefaultParagraphFont"/>
+    <w:uiPriority w:val="99"/>
+    <w:semiHidden/>
+    <w:unhideWhenUsed/>
+    <w:rsid w:val="00B12312"/>
+    <w:rPr>
+      <w:rFonts w:ascii="Courier New" w:eastAsia="Times New Roman" w:hAnsi="Courier New" w:cs="Courier New"/>
+      <w:sz w:val="20"/>
+      <w:szCs w:val="20"/>
+    </w:rPr>
+  </w:style>
+  <w:style w:type="character" w:customStyle="1" w:styleId="apple-converted-space">
+    <w:name w:val="apple-converted-space"/>
+    <w:basedOn w:val="DefaultParagraphFont"/>
+    <w:rsid w:val="00B12312"/>
   </w:style>
 </w:styles>
 </file>

</xml_diff>